<commit_message>
Solo falta intro y conclu
</commit_message>
<xml_diff>
--- a/Entrega 3/Grupo 9. Memoria entrega 3.docx
+++ b/Entrega 3/Grupo 9. Memoria entrega 3.docx
@@ -1139,6 +1139,189 @@
     </w:p>
     <w:p>
       <w:pPr>
+        <w:jc w:val="both"/>
+      </w:pPr>
+      <w:r>
+        <w:tab/>
+        <w:t>El presente trabajo tratará sobre la evaluación de los Prototipos v3.0 creados a partir de los comentarios de usabilidad de los compañeros de clase. La aplicación o Prototipo v3.0 podrá ser accedida a través del siguiente enlace:</w:t>
+      </w:r>
+    </w:p>
+    <w:p>
+      <w:pPr>
+        <w:jc w:val="center"/>
+      </w:pPr>
+      <w:hyperlink r:id="rId8" w:history="1">
+        <w:r>
+          <w:rPr>
+            <w:rStyle w:val="Hipervnculo"/>
+          </w:rPr>
+          <w:t>www.conocimientodelmedio.tk</w:t>
+        </w:r>
+      </w:hyperlink>
+    </w:p>
+    <w:p>
+      <w:pPr>
+        <w:jc w:val="center"/>
+      </w:pPr>
+    </w:p>
+    <w:tbl>
+      <w:tblPr>
+        <w:tblStyle w:val="Tablaconcuadrcula"/>
+        <w:tblW w:w="0" w:type="auto"/>
+        <w:jc w:val="center"/>
+        <w:tblLook w:val="04A0" w:firstRow="1" w:lastRow="0" w:firstColumn="1" w:lastColumn="0" w:noHBand="0" w:noVBand="1"/>
+      </w:tblPr>
+      <w:tblGrid>
+        <w:gridCol w:w="3425"/>
+        <w:gridCol w:w="3425"/>
+      </w:tblGrid>
+      <w:tr>
+        <w:trPr>
+          <w:trHeight w:val="353"/>
+          <w:jc w:val="center"/>
+        </w:trPr>
+        <w:tc>
+          <w:tcPr>
+            <w:tcW w:w="3425" w:type="dxa"/>
+          </w:tcPr>
+          <w:p>
+            <w:pPr>
+              <w:jc w:val="center"/>
+              <w:rPr>
+                <w:b/>
+              </w:rPr>
+            </w:pPr>
+            <w:r>
+              <w:rPr>
+                <w:b/>
+              </w:rPr>
+              <w:t>Nombre de usuario</w:t>
+            </w:r>
+          </w:p>
+        </w:tc>
+        <w:tc>
+          <w:tcPr>
+            <w:tcW w:w="3425" w:type="dxa"/>
+          </w:tcPr>
+          <w:p>
+            <w:pPr>
+              <w:jc w:val="center"/>
+              <w:rPr>
+                <w:b/>
+              </w:rPr>
+            </w:pPr>
+            <w:r>
+              <w:rPr>
+                <w:b/>
+              </w:rPr>
+              <w:t>Contraseña</w:t>
+            </w:r>
+          </w:p>
+        </w:tc>
+      </w:tr>
+      <w:tr>
+        <w:trPr>
+          <w:trHeight w:val="367"/>
+          <w:jc w:val="center"/>
+        </w:trPr>
+        <w:tc>
+          <w:tcPr>
+            <w:tcW w:w="3425" w:type="dxa"/>
+          </w:tcPr>
+          <w:p>
+            <w:pPr>
+              <w:jc w:val="center"/>
+              <w:rPr>
+                <w:i/>
+              </w:rPr>
+            </w:pPr>
+            <w:r>
+              <w:rPr>
+                <w:i/>
+              </w:rPr>
+              <w:t>Alumno99</w:t>
+            </w:r>
+          </w:p>
+        </w:tc>
+        <w:tc>
+          <w:tcPr>
+            <w:tcW w:w="3425" w:type="dxa"/>
+          </w:tcPr>
+          <w:p>
+            <w:pPr>
+              <w:jc w:val="center"/>
+              <w:rPr>
+                <w:i/>
+              </w:rPr>
+            </w:pPr>
+            <w:r>
+              <w:rPr>
+                <w:i/>
+              </w:rPr>
+              <w:t>Aa12345.</w:t>
+            </w:r>
+          </w:p>
+        </w:tc>
+      </w:tr>
+      <w:tr>
+        <w:trPr>
+          <w:trHeight w:val="353"/>
+          <w:jc w:val="center"/>
+        </w:trPr>
+        <w:tc>
+          <w:tcPr>
+            <w:tcW w:w="3425" w:type="dxa"/>
+          </w:tcPr>
+          <w:p>
+            <w:pPr>
+              <w:jc w:val="center"/>
+              <w:rPr>
+                <w:i/>
+              </w:rPr>
+            </w:pPr>
+            <w:r>
+              <w:rPr>
+                <w:i/>
+              </w:rPr>
+              <w:t>Profesor1</w:t>
+            </w:r>
+          </w:p>
+        </w:tc>
+        <w:tc>
+          <w:tcPr>
+            <w:tcW w:w="3425" w:type="dxa"/>
+          </w:tcPr>
+          <w:p>
+            <w:pPr>
+              <w:jc w:val="center"/>
+              <w:rPr>
+                <w:i/>
+              </w:rPr>
+            </w:pPr>
+            <w:bookmarkStart w:id="1" w:name="_GoBack"/>
+            <w:r>
+              <w:rPr>
+                <w:i/>
+              </w:rPr>
+              <w:t>Aa12345.</w:t>
+            </w:r>
+            <w:bookmarkEnd w:id="1"/>
+          </w:p>
+        </w:tc>
+      </w:tr>
+    </w:tbl>
+    <w:p>
+      <w:pPr>
+        <w:jc w:val="both"/>
+      </w:pPr>
+    </w:p>
+    <w:p>
+      <w:pPr>
+        <w:jc w:val="both"/>
+      </w:pPr>
+    </w:p>
+    <w:p>
+      <w:pPr>
         <w:pStyle w:val="Prrafodelista"/>
         <w:numPr>
           <w:ilvl w:val="0"/>
@@ -1178,8 +1361,6 @@
       <w:r>
         <w:t>Comentar qué se hizo en las entrevistas y en la sesión de evaluación con los alumnos de educación.</w:t>
       </w:r>
-      <w:bookmarkStart w:id="1" w:name="_GoBack"/>
-      <w:bookmarkEnd w:id="1"/>
     </w:p>
     <w:p>
       <w:pPr>
@@ -1290,6 +1471,7 @@
           <w:noProof/>
           <w:lang w:eastAsia="es-ES"/>
         </w:rPr>
+        <w:lastRenderedPageBreak/>
         <w:drawing>
           <wp:inline distT="0" distB="0" distL="0" distR="0" wp14:anchorId="0E14C9D9" wp14:editId="4E9043E7">
             <wp:extent cx="4447641" cy="1514475"/>
@@ -1308,7 +1490,7 @@
                     </pic:cNvPicPr>
                   </pic:nvPicPr>
                   <pic:blipFill>
-                    <a:blip r:embed="rId8" cstate="print">
+                    <a:blip r:embed="rId9" cstate="print">
                       <a:extLst>
                         <a:ext uri="{28A0092B-C50C-407E-A947-70E740481C1C}">
                           <a14:useLocalDpi xmlns:a14="http://schemas.microsoft.com/office/drawing/2010/main" val="0"/>
@@ -1368,7 +1550,6 @@
           <w:noProof/>
           <w:lang w:eastAsia="es-ES"/>
         </w:rPr>
-        <w:lastRenderedPageBreak/>
         <w:drawing>
           <wp:inline distT="0" distB="0" distL="0" distR="0" wp14:anchorId="26E9226D" wp14:editId="58DA7102">
             <wp:extent cx="4433012" cy="1492035"/>
@@ -1387,7 +1568,7 @@
                     </pic:cNvPicPr>
                   </pic:nvPicPr>
                   <pic:blipFill>
-                    <a:blip r:embed="rId9" cstate="print">
+                    <a:blip r:embed="rId10" cstate="print">
                       <a:extLst>
                         <a:ext uri="{28A0092B-C50C-407E-A947-70E740481C1C}">
                           <a14:useLocalDpi xmlns:a14="http://schemas.microsoft.com/office/drawing/2010/main" val="0"/>
@@ -1537,6 +1718,7 @@
           <w:noProof/>
           <w:lang w:eastAsia="es-ES"/>
         </w:rPr>
+        <w:lastRenderedPageBreak/>
         <w:drawing>
           <wp:inline distT="0" distB="0" distL="0" distR="0">
             <wp:extent cx="3452774" cy="2292509"/>
@@ -1555,7 +1737,7 @@
                     </pic:cNvPicPr>
                   </pic:nvPicPr>
                   <pic:blipFill>
-                    <a:blip r:embed="rId10">
+                    <a:blip r:embed="rId11">
                       <a:extLst>
                         <a:ext uri="{28A0092B-C50C-407E-A947-70E740481C1C}">
                           <a14:useLocalDpi xmlns:a14="http://schemas.microsoft.com/office/drawing/2010/main" val="0"/>
@@ -1607,7 +1789,6 @@
           <w:noProof/>
           <w:lang w:eastAsia="es-ES"/>
         </w:rPr>
-        <w:lastRenderedPageBreak/>
         <w:drawing>
           <wp:inline distT="0" distB="0" distL="0" distR="0" wp14:anchorId="61120F63" wp14:editId="1F8B6641">
             <wp:extent cx="3438144" cy="2028190"/>
@@ -1624,7 +1805,7 @@
                     <pic:cNvPicPr/>
                   </pic:nvPicPr>
                   <pic:blipFill>
-                    <a:blip r:embed="rId11"/>
+                    <a:blip r:embed="rId12"/>
                     <a:stretch>
                       <a:fillRect/>
                     </a:stretch>
@@ -1699,6 +1880,7 @@
           <w:noProof/>
           <w:lang w:eastAsia="es-ES"/>
         </w:rPr>
+        <w:lastRenderedPageBreak/>
         <w:drawing>
           <wp:inline distT="0" distB="0" distL="0" distR="0">
             <wp:extent cx="3884371" cy="2596507"/>
@@ -1717,7 +1899,7 @@
                     </pic:cNvPicPr>
                   </pic:nvPicPr>
                   <pic:blipFill>
-                    <a:blip r:embed="rId12">
+                    <a:blip r:embed="rId13">
                       <a:extLst>
                         <a:ext uri="{28A0092B-C50C-407E-A947-70E740481C1C}">
                           <a14:useLocalDpi xmlns:a14="http://schemas.microsoft.com/office/drawing/2010/main" val="0"/>
@@ -1793,11 +1975,7 @@
         <w:t xml:space="preserve"> (Figura 6)</w:t>
       </w:r>
       <w:r>
-        <w:t xml:space="preserve"> y notifica ante errores comunes como </w:t>
-      </w:r>
-      <w:r>
-        <w:lastRenderedPageBreak/>
-        <w:t>datos de acceso de incorrectos, acceso a secciones donde no hay permisos por no estar dado de alta, etc</w:t>
+        <w:t xml:space="preserve"> y notifica ante errores comunes como datos de acceso de incorrectos, acceso a secciones donde no hay permisos por no estar dado de alta, etc</w:t>
       </w:r>
       <w:r>
         <w:t xml:space="preserve"> (Figura 7)</w:t>
@@ -1837,7 +2015,7 @@
                     </pic:cNvPicPr>
                   </pic:nvPicPr>
                   <pic:blipFill>
-                    <a:blip r:embed="rId13">
+                    <a:blip r:embed="rId14">
                       <a:extLst>
                         <a:ext uri="{28A0092B-C50C-407E-A947-70E740481C1C}">
                           <a14:useLocalDpi xmlns:a14="http://schemas.microsoft.com/office/drawing/2010/main" val="0"/>
@@ -1926,7 +2104,7 @@
                     </pic:cNvPicPr>
                   </pic:nvPicPr>
                   <pic:blipFill>
-                    <a:blip r:embed="rId14">
+                    <a:blip r:embed="rId15">
                       <a:extLst>
                         <a:ext uri="{28A0092B-C50C-407E-A947-70E740481C1C}">
                           <a14:useLocalDpi xmlns:a14="http://schemas.microsoft.com/office/drawing/2010/main" val="0"/>
@@ -1995,6 +2173,7 @@
         <w:rPr>
           <w:b/>
         </w:rPr>
+        <w:lastRenderedPageBreak/>
         <w:tab/>
       </w:r>
       <w:r>
@@ -2090,7 +2269,7 @@
                     </pic:cNvPicPr>
                   </pic:nvPicPr>
                   <pic:blipFill>
-                    <a:blip r:embed="rId15">
+                    <a:blip r:embed="rId16">
                       <a:extLst>
                         <a:ext uri="{28A0092B-C50C-407E-A947-70E740481C1C}">
                           <a14:useLocalDpi xmlns:a14="http://schemas.microsoft.com/office/drawing/2010/main" val="0"/>
@@ -2158,7 +2337,6 @@
         <w:rPr>
           <w:b/>
         </w:rPr>
-        <w:lastRenderedPageBreak/>
         <w:tab/>
       </w:r>
       <w:r>
@@ -2222,7 +2400,7 @@
                     </pic:cNvPicPr>
                   </pic:nvPicPr>
                   <pic:blipFill>
-                    <a:blip r:embed="rId16" cstate="print">
+                    <a:blip r:embed="rId17" cstate="print">
                       <a:extLst>
                         <a:ext uri="{28A0092B-C50C-407E-A947-70E740481C1C}">
                           <a14:useLocalDpi xmlns:a14="http://schemas.microsoft.com/office/drawing/2010/main" val="0"/>
@@ -2281,6 +2459,7 @@
     <w:p/>
     <w:p>
       <w:r>
+        <w:lastRenderedPageBreak/>
         <w:t>Tarea 1. Realizar actividad Tema 1: músculos del ser humano. (Alumno)</w:t>
       </w:r>
       <w:r>
@@ -2293,122 +2472,6 @@
         <w:numPr>
           <w:ilvl w:val="0"/>
           <w:numId w:val="7"/>
-        </w:numPr>
-      </w:pPr>
-      <w:r>
-        <w:t xml:space="preserve">Acceso a </w:t>
-      </w:r>
-      <w:hyperlink r:id="rId17" w:history="1">
-        <w:r>
-          <w:rPr>
-            <w:rStyle w:val="Hipervnculo"/>
-          </w:rPr>
-          <w:t>www.conocimientodelmedio.tk</w:t>
-        </w:r>
-      </w:hyperlink>
-    </w:p>
-    <w:p>
-      <w:pPr>
-        <w:pStyle w:val="Prrafodelista"/>
-        <w:numPr>
-          <w:ilvl w:val="0"/>
-          <w:numId w:val="7"/>
-        </w:numPr>
-      </w:pPr>
-      <w:r>
-        <w:t>Inicio de sesión con el usuario “alumno1” y contraseña “Aa12345.”.</w:t>
-      </w:r>
-    </w:p>
-    <w:p>
-      <w:pPr>
-        <w:pStyle w:val="Prrafodelista"/>
-        <w:numPr>
-          <w:ilvl w:val="0"/>
-          <w:numId w:val="7"/>
-        </w:numPr>
-      </w:pPr>
-      <w:r>
-        <w:t>Entrar en el curso correspondiente: Primero de Primaria A.</w:t>
-      </w:r>
-    </w:p>
-    <w:p>
-      <w:pPr>
-        <w:pStyle w:val="Prrafodelista"/>
-        <w:numPr>
-          <w:ilvl w:val="0"/>
-          <w:numId w:val="7"/>
-        </w:numPr>
-      </w:pPr>
-      <w:r>
-        <w:t>Acceder, en la sección central de contenidos, al e</w:t>
-      </w:r>
-      <w:r>
-        <w:t>jercicio El Cuerpo Humano (Huesos y Músculos)</w:t>
-      </w:r>
-      <w:r>
-        <w:t>.</w:t>
-      </w:r>
-    </w:p>
-    <w:p>
-      <w:pPr>
-        <w:pStyle w:val="Prrafodelista"/>
-        <w:numPr>
-          <w:ilvl w:val="0"/>
-          <w:numId w:val="7"/>
-        </w:numPr>
-      </w:pPr>
-      <w:r>
-        <w:t>Desplazar las casillas de los músculos a sus correspondientes y darle a finalizar para ver la nota.</w:t>
-      </w:r>
-    </w:p>
-    <w:p>
-      <w:pPr>
-        <w:jc w:val="both"/>
-      </w:pPr>
-      <w:r>
-        <w:tab/>
-        <w:t xml:space="preserve">Asumiendo el rol de un alumno de Primero de Primaria </w:t>
-      </w:r>
-      <w:r>
-        <w:t>dirigido por un profesor entendemos que el acceso será sencillo si recibe ayuda del profesor</w:t>
-      </w:r>
-      <w:r>
-        <w:t>.</w:t>
-      </w:r>
-      <w:r>
-        <w:t xml:space="preserve"> Respecto a la aplicación resulta ser intuitiva y poco disractoria.</w:t>
-      </w:r>
-      <w:r>
-        <w:t xml:space="preserve"> Por un lado, los colores y el tamaño de la letra destacan las acciones más importantes y la secuencia de pasos a seguir, dejando en segundo plano las opciones secundarias. Cuando el alumno entra en la sección principal, al mover el ratón se subrayan los hipervínculos que llevan a la actividad.</w:t>
-      </w:r>
-      <w:r>
-        <w:t xml:space="preserve"> Palabras clave como Tema 1, actividad, ejercicio o Músculos; así como el curso y la letra de su clase es el único que texto que tendrá que conocer. Contamos con que el profesor habrá dado una pequeña explicación.</w:t>
-      </w:r>
-    </w:p>
-    <w:p>
-      <w:pPr>
-        <w:jc w:val="both"/>
-      </w:pPr>
-      <w:r>
-        <w:lastRenderedPageBreak/>
-        <w:tab/>
-        <w:t>La aplicación web retroalimenta al alumno cambiando las pantallas al pulsar en hipervínculos y al finalizar la actividad le felicita si lo ha hecho muy bien y le anima a seguir en el resto de casos (Figura 4).</w:t>
-      </w:r>
-      <w:r>
-        <w:t xml:space="preserve"> Finalmente, la misma figura ilustra el fin de actividad y el usuario es, por tanto, consciente de que ha acabado la tarea.</w:t>
-      </w:r>
-    </w:p>
-    <w:p>
-      <w:r>
-        <w:t>Tarea 2. Subir un PDF dado en el escritorio del PC al Tema 1. (Profesor).</w:t>
-      </w:r>
-    </w:p>
-    <w:p>
-      <w:pPr>
-        <w:pStyle w:val="Prrafodelista"/>
-        <w:numPr>
-          <w:ilvl w:val="0"/>
-          <w:numId w:val="8"/>
         </w:numPr>
       </w:pPr>
       <w:r>
@@ -2428,11 +2491,94 @@
         <w:pStyle w:val="Prrafodelista"/>
         <w:numPr>
           <w:ilvl w:val="0"/>
-          <w:numId w:val="8"/>
+          <w:numId w:val="7"/>
         </w:numPr>
       </w:pPr>
       <w:r>
-        <w:t>Inicio de sesión con el usuario “profesor1” y contraseña “Aa12345.”.</w:t>
+        <w:t>Inicio de sesión con el usuario “alumno1” y contraseña “Aa12345.”.</w:t>
+      </w:r>
+    </w:p>
+    <w:p>
+      <w:pPr>
+        <w:pStyle w:val="Prrafodelista"/>
+        <w:numPr>
+          <w:ilvl w:val="0"/>
+          <w:numId w:val="7"/>
+        </w:numPr>
+      </w:pPr>
+      <w:r>
+        <w:t>Entrar en el curso correspondiente: Primero de Primaria A.</w:t>
+      </w:r>
+    </w:p>
+    <w:p>
+      <w:pPr>
+        <w:pStyle w:val="Prrafodelista"/>
+        <w:numPr>
+          <w:ilvl w:val="0"/>
+          <w:numId w:val="7"/>
+        </w:numPr>
+      </w:pPr>
+      <w:r>
+        <w:t>Acceder, en la sección central de contenidos, al e</w:t>
+      </w:r>
+      <w:r>
+        <w:t>jercicio El Cuerpo Humano (Huesos y Músculos)</w:t>
+      </w:r>
+      <w:r>
+        <w:t>.</w:t>
+      </w:r>
+    </w:p>
+    <w:p>
+      <w:pPr>
+        <w:pStyle w:val="Prrafodelista"/>
+        <w:numPr>
+          <w:ilvl w:val="0"/>
+          <w:numId w:val="7"/>
+        </w:numPr>
+      </w:pPr>
+      <w:r>
+        <w:t>Desplazar las casillas de los músculos a sus correspondientes y darle a finalizar para ver la nota.</w:t>
+      </w:r>
+    </w:p>
+    <w:p>
+      <w:pPr>
+        <w:jc w:val="both"/>
+      </w:pPr>
+      <w:r>
+        <w:tab/>
+        <w:t xml:space="preserve">Asumiendo el rol de un alumno de Primero de Primaria </w:t>
+      </w:r>
+      <w:r>
+        <w:t>dirigido por un profesor entendemos que el acceso será sencillo si recibe ayuda del profesor</w:t>
+      </w:r>
+      <w:r>
+        <w:t>.</w:t>
+      </w:r>
+      <w:r>
+        <w:t xml:space="preserve"> Respecto a la aplicación resulta ser intuitiva y poco disractoria.</w:t>
+      </w:r>
+      <w:r>
+        <w:t xml:space="preserve"> Por un lado, los colores y el tamaño de la letra destacan las acciones más importantes y la secuencia de pasos a seguir, dejando en segundo plano las opciones secundarias. Cuando el alumno entra en la sección principal, al mover el ratón se subrayan los hipervínculos que llevan a la actividad.</w:t>
+      </w:r>
+      <w:r>
+        <w:t xml:space="preserve"> Palabras clave como Tema 1, actividad, ejercicio o Músculos; así como el curso y la letra de su clase es el único que texto que tendrá que conocer. Contamos con que el profesor habrá dado una pequeña explicación.</w:t>
+      </w:r>
+    </w:p>
+    <w:p>
+      <w:pPr>
+        <w:jc w:val="both"/>
+      </w:pPr>
+      <w:r>
+        <w:tab/>
+        <w:t>La aplicación web retroalimenta al alumno cambiando las pantallas al pulsar en hipervínculos y al finalizar la actividad le felicita si lo ha hecho muy bien y le anima a seguir en el resto de casos (Figura 4).</w:t>
+      </w:r>
+      <w:r>
+        <w:t xml:space="preserve"> Finalmente, la misma figura ilustra el fin de actividad y el usuario es, por tanto, consciente de que ha acabado la tarea.</w:t>
+      </w:r>
+    </w:p>
+    <w:p>
+      <w:r>
+        <w:t>Tarea 2. Subir un PDF dado en el escritorio del PC al Tema 1. (Profesor).</w:t>
       </w:r>
     </w:p>
     <w:p>
@@ -2444,197 +2590,8 @@
         </w:numPr>
       </w:pPr>
       <w:r>
-        <w:t>Entrar en el curso correspondiente: Primero de Primaria A.</w:t>
-      </w:r>
-    </w:p>
-    <w:p>
-      <w:pPr>
-        <w:pStyle w:val="Prrafodelista"/>
-        <w:numPr>
-          <w:ilvl w:val="0"/>
-          <w:numId w:val="8"/>
-        </w:numPr>
-      </w:pPr>
-      <w:r>
-        <w:t>Activar modo edición.</w:t>
-      </w:r>
-    </w:p>
-    <w:p>
-      <w:pPr>
-        <w:pStyle w:val="Prrafodelista"/>
-        <w:numPr>
-          <w:ilvl w:val="0"/>
-          <w:numId w:val="8"/>
-        </w:numPr>
-      </w:pPr>
-      <w:r>
-        <w:t>En el Tema 1 hacer clic en “Añadir una actividad o un nuevo recurso”.</w:t>
-      </w:r>
-    </w:p>
-    <w:p>
-      <w:pPr>
-        <w:pStyle w:val="Prrafodelista"/>
-        <w:numPr>
-          <w:ilvl w:val="0"/>
-          <w:numId w:val="8"/>
-        </w:numPr>
-      </w:pPr>
-      <w:r>
-        <w:t>En el panel flotante seleccionar Archivo y agregar.</w:t>
-      </w:r>
-    </w:p>
-    <w:p>
-      <w:pPr>
-        <w:pStyle w:val="Prrafodelista"/>
-        <w:numPr>
-          <w:ilvl w:val="0"/>
-          <w:numId w:val="8"/>
-        </w:numPr>
-      </w:pPr>
-      <w:r>
-        <w:t>Escribir un nombre obligatorio y una descripción opciona.</w:t>
-      </w:r>
-    </w:p>
-    <w:p>
-      <w:pPr>
-        <w:pStyle w:val="Prrafodelista"/>
-        <w:numPr>
-          <w:ilvl w:val="0"/>
-          <w:numId w:val="8"/>
-        </w:numPr>
-      </w:pPr>
-      <w:r>
-        <w:t>Seleccionar guardar cambios.</w:t>
-      </w:r>
-    </w:p>
-    <w:p>
-      <w:pPr>
-        <w:jc w:val="both"/>
-      </w:pPr>
-      <w:r>
-        <w:tab/>
-      </w:r>
-      <w:r>
-        <w:t>Sea un profesor de Primaria que muy seguramente haya sido formado en aplicación TICS durante su carrera.</w:t>
-      </w:r>
-      <w:r>
-        <w:t xml:space="preserve"> </w:t>
-      </w:r>
-      <w:r>
-        <w:t>En primer lugar, los pasos de acceso no suponen dific</w:t>
-      </w:r>
-      <w:r>
-        <w:t>ultad alguna y son triviales.</w:t>
-      </w:r>
-      <w:r>
-        <w:t xml:space="preserve"> El acceso a los temas es análogo al del alumno luego nuevamente, en base a las palabras clave anteriores el profesor sabría dirigirse al Tema 1.</w:t>
-      </w:r>
-    </w:p>
-    <w:p>
-      <w:pPr>
-        <w:jc w:val="both"/>
-      </w:pPr>
-      <w:r>
-        <w:tab/>
-        <w:t>El paso de activar edición quizás resulte poco ilustrativo por ser muy general, pero realmente solo sería un pequeño incoveniente en el primer uso. Una vez dentro podrá editar todos los contenidos del Tema 1.</w:t>
-      </w:r>
-      <w:r>
-        <w:t xml:space="preserve"> Cuando vea el hipervínculo “Añadir actividad o recurso nuevo” haciendo clic en él, ya tendrá prácticamente todo hecho pues el sistema le guiará hasta que suba el fichero PDF.</w:t>
-      </w:r>
-    </w:p>
-    <w:p>
-      <w:pPr>
-        <w:jc w:val="both"/>
-      </w:pPr>
-      <w:r>
-        <w:tab/>
-        <w:t>Una vez subido el PDF y acaba la tarea la retroalimentación recibida es un cambio de pantalla que muestra el recurso subido en su posición. De esta forma, el profesor sabe que ha concluido su tarea satisfactoriamente. En caso de, por ejemplo, intentar subir un archivo sin nombre, el sistema lo notifica en letra roja al lado de la casilla correspondiente.</w:t>
-      </w:r>
-    </w:p>
-    <w:p>
-      <w:pPr>
-        <w:pStyle w:val="Ttulo2"/>
-      </w:pPr>
-      <w:bookmarkStart w:id="5" w:name="_Toc450743228"/>
-      <w:r>
-        <w:t>Evaluación empírica.</w:t>
-      </w:r>
-      <w:bookmarkEnd w:id="5"/>
-    </w:p>
-    <w:p/>
-    <w:p>
-      <w:pPr>
-        <w:jc w:val="both"/>
-      </w:pPr>
-      <w:r>
-        <w:tab/>
-        <w:t>En la evaluación con los alumnos se usaron cuatro documentos. Dos de ellos implícitamentes, pues eran internos: Protocolo interno y Entrevista. Los otros dos explíctamente, ya que se les dieron a los evaluados: Observación de Campo y Test.</w:t>
-      </w:r>
-      <w:r>
-        <w:t xml:space="preserve"> </w:t>
-      </w:r>
-      <w:r>
-        <w:t>A continuación los mostramos:</w:t>
-      </w:r>
-    </w:p>
-    <w:p>
-      <w:pPr>
-        <w:pStyle w:val="Ttulo3"/>
-      </w:pPr>
-      <w:bookmarkStart w:id="6" w:name="_Toc450743229"/>
-      <w:r>
-        <w:t>Protocolo interno</w:t>
-      </w:r>
-      <w:bookmarkEnd w:id="6"/>
-    </w:p>
-    <w:p/>
-    <w:p>
-      <w:pPr>
-        <w:spacing w:after="120" w:line="360" w:lineRule="auto"/>
-        <w:ind w:firstLine="708"/>
-        <w:jc w:val="both"/>
-      </w:pPr>
-      <w:r>
-        <w:lastRenderedPageBreak/>
-        <w:t>Se informará al usuario que el prototipo es funcional pero que faltan contenidos y algunas cuestiones de mejora de accesibilidad para facilitar el uso a personas con dificultades auditivas.</w:t>
-      </w:r>
-    </w:p>
-    <w:p>
-      <w:pPr>
-        <w:spacing w:after="120" w:line="360" w:lineRule="auto"/>
-        <w:jc w:val="both"/>
-        <w:rPr>
-          <w:u w:val="single"/>
-        </w:rPr>
-      </w:pPr>
-      <w:r>
-        <w:rPr>
-          <w:u w:val="single"/>
-        </w:rPr>
-        <w:t>Introducción:</w:t>
-      </w:r>
-    </w:p>
-    <w:p>
-      <w:pPr>
-        <w:spacing w:after="120" w:line="360" w:lineRule="auto"/>
-        <w:jc w:val="both"/>
-      </w:pPr>
-      <w:r>
-        <w:tab/>
-        <w:t>La aplicación está destinada a alumnos y profesores de Primer Ciclo de Educación Primaria. Se trata de un Prototipo vertical de alta fidelidad para el aprendizaje de Conocimiento del Medio.</w:t>
-      </w:r>
-      <w:r>
-        <w:t xml:space="preserve"> </w:t>
-      </w:r>
-      <w:r>
-        <w:t>La aplicación web puede ser accedida a través del siguiente enlace:</w:t>
-      </w:r>
-    </w:p>
-    <w:p>
-      <w:pPr>
-        <w:spacing w:after="120" w:line="360" w:lineRule="auto"/>
-        <w:jc w:val="center"/>
-      </w:pPr>
+        <w:t xml:space="preserve">Acceso a </w:t>
+      </w:r>
       <w:hyperlink r:id="rId19" w:history="1">
         <w:r>
           <w:rPr>
@@ -2646,43 +2603,14 @@
     </w:p>
     <w:p>
       <w:pPr>
-        <w:tabs>
-          <w:tab w:val="left" w:pos="2281"/>
-        </w:tabs>
-        <w:spacing w:after="120" w:line="360" w:lineRule="auto"/>
-        <w:jc w:val="both"/>
-        <w:rPr>
-          <w:u w:val="single"/>
-        </w:rPr>
-      </w:pPr>
-      <w:r>
-        <w:rPr>
-          <w:u w:val="single"/>
-        </w:rPr>
-        <w:t>Pasos de la sesión:</w:t>
-      </w:r>
-      <w:r>
-        <w:tab/>
-      </w:r>
-    </w:p>
-    <w:p>
-      <w:pPr>
         <w:pStyle w:val="Prrafodelista"/>
         <w:numPr>
           <w:ilvl w:val="0"/>
-          <w:numId w:val="9"/>
+          <w:numId w:val="8"/>
         </w:numPr>
-        <w:spacing w:after="120" w:line="360" w:lineRule="auto"/>
-        <w:jc w:val="both"/>
-      </w:pPr>
-      <w:r>
-        <w:rPr>
-          <w:b/>
-        </w:rPr>
-        <w:t>Perfil de usuario.</w:t>
-      </w:r>
-      <w:r>
-        <w:t xml:space="preserve"> El usuario desempeñará tanto el papel de alumno como el de profesor, por tanto, usará ambos módulos de la aplicación. Para ello se le facilitará un usuario de alumno y de profesor con sus respectivas contraseñas.</w:t>
+      </w:pPr>
+      <w:r>
+        <w:t>Inicio de sesión con el usuario “profesor1” y contraseña “Aa12345.”.</w:t>
       </w:r>
     </w:p>
     <w:p>
@@ -2690,19 +2618,11 @@
         <w:pStyle w:val="Prrafodelista"/>
         <w:numPr>
           <w:ilvl w:val="0"/>
-          <w:numId w:val="9"/>
+          <w:numId w:val="8"/>
         </w:numPr>
-        <w:spacing w:after="120" w:line="360" w:lineRule="auto"/>
-        <w:jc w:val="both"/>
-      </w:pPr>
-      <w:r>
-        <w:rPr>
-          <w:b/>
-        </w:rPr>
-        <w:t>Observación de campo</w:t>
-      </w:r>
-      <w:r>
-        <w:t>. Se permitirá un tiempo de unos 5 minutos para que los usuarios exploren libremente la aplicación: el módulo del alumno con sus test y del profesor con sus opciones. Serán observados durante el uso de la aplicación</w:t>
+      </w:pPr>
+      <w:r>
+        <w:t>Entrar en el curso correspondiente: Primero de Primaria A.</w:t>
       </w:r>
     </w:p>
     <w:p>
@@ -2710,19 +2630,11 @@
         <w:pStyle w:val="Prrafodelista"/>
         <w:numPr>
           <w:ilvl w:val="0"/>
-          <w:numId w:val="9"/>
+          <w:numId w:val="8"/>
         </w:numPr>
-        <w:spacing w:after="120" w:line="360" w:lineRule="auto"/>
-        <w:jc w:val="both"/>
-      </w:pPr>
-      <w:r>
-        <w:rPr>
-          <w:b/>
-        </w:rPr>
-        <w:t xml:space="preserve">Grabación del uso. </w:t>
-      </w:r>
-      <w:r>
-        <w:t>Se grabará la pantalla mientras los usuarios interaccionan con la aplicación. Se tendrá también en cuenta el conteo de clics de ratón.</w:t>
+      </w:pPr>
+      <w:r>
+        <w:t>Activar modo edición.</w:t>
       </w:r>
     </w:p>
     <w:p>
@@ -2730,19 +2642,11 @@
         <w:pStyle w:val="Prrafodelista"/>
         <w:numPr>
           <w:ilvl w:val="0"/>
-          <w:numId w:val="9"/>
+          <w:numId w:val="8"/>
         </w:numPr>
-        <w:spacing w:after="120" w:line="360" w:lineRule="auto"/>
-        <w:jc w:val="both"/>
-      </w:pPr>
-      <w:r>
-        <w:rPr>
-          <w:b/>
-        </w:rPr>
-        <w:t>Entrevista</w:t>
-      </w:r>
-      <w:r>
-        <w:t>. Se seguirá un guion preestablecido y estructurado, aunque  ampliable. El motivo es que durante la sesión de evaluación podrán surgir preguntas adicionales en función de las impresiones sobre el evaluado. Tiempo estimado 5 – 8 minutos.</w:t>
+      </w:pPr>
+      <w:r>
+        <w:t>En el Tema 1 hacer clic en “Añadir una actividad o un nuevo recurso”.</w:t>
       </w:r>
     </w:p>
     <w:p>
@@ -2750,70 +2654,11 @@
         <w:pStyle w:val="Prrafodelista"/>
         <w:numPr>
           <w:ilvl w:val="0"/>
-          <w:numId w:val="9"/>
+          <w:numId w:val="8"/>
         </w:numPr>
-        <w:spacing w:after="120" w:line="360" w:lineRule="auto"/>
-        <w:jc w:val="both"/>
-      </w:pPr>
-      <w:r>
-        <w:rPr>
-          <w:b/>
-        </w:rPr>
-        <w:t>Test</w:t>
-      </w:r>
-      <w:r>
-        <w:t>. Se realizarán los siguientes test:</w:t>
-      </w:r>
-    </w:p>
-    <w:p>
-      <w:pPr>
-        <w:pStyle w:val="Prrafodelista"/>
-        <w:numPr>
-          <w:ilvl w:val="1"/>
-          <w:numId w:val="9"/>
-        </w:numPr>
-        <w:spacing w:after="120" w:line="360" w:lineRule="auto"/>
-        <w:jc w:val="both"/>
-      </w:pPr>
-      <w:r>
-        <w:rPr>
-          <w:b/>
-        </w:rPr>
-        <w:t xml:space="preserve">Interacción constructivista. </w:t>
-      </w:r>
-      <w:r>
-        <w:t xml:space="preserve">Se tendrán dos usuarios que realizarán una tarea preestablecida, por ejemplo: añadir un video como contenido, realizar un ejercicio, etc. Como no podremos disponer de dos usuarios de Educación simultáneamente, un miembro del equipo desempeñará el papel </w:t>
-      </w:r>
-      <w:r>
-        <w:lastRenderedPageBreak/>
-        <w:t>de alumno de educación. Si el usuario de Educación no expresa sus pensamientos en voz alta, se realizarán preguntas para motivarle. Tiempo estimado 7 - 10 minutos.</w:t>
-      </w:r>
-    </w:p>
-    <w:p>
-      <w:pPr>
-        <w:pStyle w:val="Ttulo3"/>
-      </w:pPr>
-      <w:bookmarkStart w:id="7" w:name="_Toc450743230"/>
-      <w:r>
-        <w:t>Entrevista</w:t>
-      </w:r>
-      <w:bookmarkEnd w:id="7"/>
-    </w:p>
-    <w:p/>
-    <w:p>
-      <w:pPr>
-        <w:jc w:val="both"/>
-      </w:pPr>
-      <w:r>
-        <w:t>Antes de realizar la entrevista se solicitará permiso al usuario para grabar audio.</w:t>
-      </w:r>
-    </w:p>
-    <w:p>
-      <w:pPr>
-        <w:jc w:val="both"/>
-      </w:pPr>
-      <w:r>
-        <w:t>Sobre accesibilidad:</w:t>
+      </w:pPr>
+      <w:r>
+        <w:t>En el panel flotante seleccionar Archivo y agregar.</w:t>
       </w:r>
     </w:p>
     <w:p>
@@ -2821,18 +2666,11 @@
         <w:pStyle w:val="Prrafodelista"/>
         <w:numPr>
           <w:ilvl w:val="0"/>
-          <w:numId w:val="12"/>
+          <w:numId w:val="8"/>
         </w:numPr>
-        <w:jc w:val="both"/>
-        <w:rPr>
-          <w:i/>
-        </w:rPr>
-      </w:pPr>
-      <w:r>
-        <w:rPr>
-          <w:i/>
-        </w:rPr>
-        <w:t xml:space="preserve">¿La aplicación ayuda a personas con problemas de accesibilidad? </w:t>
+      </w:pPr>
+      <w:r>
+        <w:t>Escribir un nombre obligatorio y una descripción opciona.</w:t>
       </w:r>
     </w:p>
     <w:p>
@@ -2840,251 +2678,144 @@
         <w:pStyle w:val="Prrafodelista"/>
         <w:numPr>
           <w:ilvl w:val="0"/>
-          <w:numId w:val="12"/>
+          <w:numId w:val="8"/>
         </w:numPr>
-        <w:jc w:val="both"/>
-        <w:rPr>
-          <w:i/>
-        </w:rPr>
-      </w:pPr>
-      <w:r>
-        <w:rPr>
-          <w:i/>
-        </w:rPr>
-        <w:t xml:space="preserve">¿Cree que las herramientas de accesibilidad proporcionadas son suficientes? </w:t>
-      </w:r>
-    </w:p>
-    <w:p>
-      <w:pPr>
-        <w:pStyle w:val="Prrafodelista"/>
-        <w:numPr>
-          <w:ilvl w:val="0"/>
-          <w:numId w:val="12"/>
-        </w:numPr>
-        <w:jc w:val="both"/>
-        <w:rPr>
-          <w:i/>
-        </w:rPr>
-      </w:pPr>
-      <w:r>
-        <w:rPr>
-          <w:i/>
-        </w:rPr>
-        <w:t>¿Añadiría alguna otra herramienta?</w:t>
-      </w:r>
-    </w:p>
-    <w:p>
-      <w:pPr>
-        <w:jc w:val="both"/>
-      </w:pPr>
-      <w:r>
-        <w:t>Sobre facilidad de aprendizaje:</w:t>
-      </w:r>
-    </w:p>
-    <w:p>
-      <w:pPr>
-        <w:pStyle w:val="Prrafodelista"/>
-        <w:numPr>
-          <w:ilvl w:val="0"/>
-          <w:numId w:val="12"/>
-        </w:numPr>
-        <w:jc w:val="both"/>
-        <w:rPr>
-          <w:i/>
-        </w:rPr>
-      </w:pPr>
-      <w:r>
-        <w:rPr>
-          <w:i/>
-        </w:rPr>
-        <w:t>¿Cree que la aplicación es lo suficientemente entretenida y rigurosa como para resultar apta para un entorno escolar?</w:t>
-      </w:r>
-    </w:p>
-    <w:p>
-      <w:pPr>
-        <w:pStyle w:val="Prrafodelista"/>
-        <w:numPr>
-          <w:ilvl w:val="0"/>
-          <w:numId w:val="12"/>
-        </w:numPr>
-        <w:jc w:val="both"/>
-        <w:rPr>
-          <w:i/>
-        </w:rPr>
-      </w:pPr>
-      <w:r>
-        <w:rPr>
-          <w:i/>
-        </w:rPr>
-        <w:t>¿Los idiomas soportados resultan ser suficientes para cubrir las necesidades del aula?</w:t>
-      </w:r>
-    </w:p>
-    <w:p>
-      <w:pPr>
-        <w:pStyle w:val="Prrafodelista"/>
-        <w:numPr>
-          <w:ilvl w:val="0"/>
-          <w:numId w:val="12"/>
-        </w:numPr>
-        <w:jc w:val="both"/>
-        <w:rPr>
-          <w:i/>
-        </w:rPr>
-      </w:pPr>
-      <w:r>
-        <w:rPr>
-          <w:i/>
-        </w:rPr>
-        <w:t>En lo referente al chat de tema (se guarda la conversación) y chat global, ¿considera que son un elemento útil para resolución de dudas y problemas? ¿O por el contrario es recomendable desactivar alguno de ellos?</w:t>
-      </w:r>
-    </w:p>
-    <w:p>
-      <w:pPr>
-        <w:jc w:val="both"/>
-      </w:pPr>
-      <w:r>
-        <w:t>Sección de alumno:</w:t>
-      </w:r>
-    </w:p>
-    <w:p>
-      <w:pPr>
-        <w:pStyle w:val="Prrafodelista"/>
-        <w:numPr>
-          <w:ilvl w:val="0"/>
-          <w:numId w:val="12"/>
-        </w:numPr>
-        <w:jc w:val="both"/>
-        <w:rPr>
-          <w:i/>
-        </w:rPr>
-      </w:pPr>
-      <w:r>
-        <w:rPr>
-          <w:i/>
-        </w:rPr>
-        <w:t>¿Hay suficiente ayuda a la hora de interaccionar con la aplicación (realizar ejercicios, leer la teoría, ver sus resultados, etc.) especialmente en la sección del alumno?</w:t>
-      </w:r>
-    </w:p>
-    <w:p>
-      <w:pPr>
-        <w:pStyle w:val="Prrafodelista"/>
-        <w:numPr>
-          <w:ilvl w:val="0"/>
-          <w:numId w:val="12"/>
-        </w:numPr>
-        <w:jc w:val="both"/>
-        <w:rPr>
-          <w:i/>
-        </w:rPr>
-      </w:pPr>
-      <w:r>
-        <w:rPr>
-          <w:i/>
-        </w:rPr>
-        <w:t>Respecto a la actividad, ¿considera que el modelo proporcionado en el prototipo es lo suficientemente interactivo, fácil de rellenar y consta de ayuda para completarse? ¿El feedback al alumno es lo suficientemente motivador e informativo?</w:t>
-      </w:r>
-    </w:p>
-    <w:p>
-      <w:pPr>
-        <w:jc w:val="both"/>
-      </w:pPr>
-      <w:r>
-        <w:t>Sección de profesor:</w:t>
-      </w:r>
-    </w:p>
-    <w:p>
-      <w:pPr>
-        <w:pStyle w:val="Prrafodelista"/>
-        <w:numPr>
-          <w:ilvl w:val="0"/>
-          <w:numId w:val="12"/>
-        </w:numPr>
-        <w:jc w:val="both"/>
-        <w:rPr>
-          <w:i/>
-        </w:rPr>
-      </w:pPr>
-      <w:r>
-        <w:rPr>
-          <w:i/>
-        </w:rPr>
-        <w:t>¿La edición, modificación y eliminación de contenido que se proporciona en el prototipo permite cubrir las necesidades de un profesor de Primer Ciclo de Primaria?</w:t>
-      </w:r>
-    </w:p>
-    <w:p>
-      <w:pPr>
-        <w:pStyle w:val="Prrafodelista"/>
-        <w:numPr>
-          <w:ilvl w:val="0"/>
-          <w:numId w:val="12"/>
-        </w:numPr>
-        <w:jc w:val="both"/>
-        <w:rPr>
-          <w:i/>
-        </w:rPr>
-      </w:pPr>
-      <w:r>
-        <w:rPr>
-          <w:i/>
-        </w:rPr>
-        <w:t>¿Le ha resultado sencillo y cómodo modificar alumnos, darlos de alta y de baja?</w:t>
-      </w:r>
-    </w:p>
-    <w:p>
-      <w:pPr>
-        <w:pStyle w:val="Prrafodelista"/>
-        <w:numPr>
-          <w:ilvl w:val="0"/>
-          <w:numId w:val="12"/>
-        </w:numPr>
-        <w:jc w:val="both"/>
-        <w:rPr>
-          <w:i/>
-        </w:rPr>
-      </w:pPr>
-      <w:r>
-        <w:rPr>
-          <w:i/>
-        </w:rPr>
+      </w:pPr>
+      <w:r>
+        <w:t>Seleccionar guardar cambios.</w:t>
+      </w:r>
+    </w:p>
+    <w:p>
+      <w:pPr>
+        <w:jc w:val="both"/>
+      </w:pPr>
+      <w:r>
+        <w:tab/>
+      </w:r>
+      <w:r>
+        <w:t>Sea un profesor de Primaria que muy seguramente haya sido formado en aplicación TICS durante su carrera.</w:t>
+      </w:r>
+      <w:r>
+        <w:t xml:space="preserve"> </w:t>
+      </w:r>
+      <w:r>
+        <w:t>En primer lugar, los pasos de acceso no suponen dific</w:t>
+      </w:r>
+      <w:r>
+        <w:t>ultad alguna y son triviales.</w:t>
+      </w:r>
+      <w:r>
+        <w:t xml:space="preserve"> El acceso a los temas es análogo al del alumno luego nuevamente, en base a las palabras clave anteriores el profesor sabría dirigirse al Tema 1.</w:t>
+      </w:r>
+    </w:p>
+    <w:p>
+      <w:pPr>
+        <w:jc w:val="both"/>
+      </w:pPr>
+      <w:r>
+        <w:tab/>
+        <w:t xml:space="preserve">El paso de activar edición quizás resulte poco ilustrativo por ser muy general, pero realmente solo sería un pequeño incoveniente en el primer uso. Una vez dentro podrá </w:t>
+      </w:r>
+      <w:r>
         <w:lastRenderedPageBreak/>
-        <w:t>¿Le parece suficiente las calificaciones por alumno que se ofrecen en la aplicación?</w:t>
-      </w:r>
-    </w:p>
-    <w:p>
-      <w:pPr>
-        <w:jc w:val="both"/>
-      </w:pPr>
+        <w:t>editar todos los contenidos del Tema 1.</w:t>
+      </w:r>
+      <w:r>
+        <w:t xml:space="preserve"> Cuando vea el hipervínculo “Añadir actividad o recurso nuevo” haciendo clic en él, ya tendrá prácticamente todo hecho pues el sistema le guiará hasta que suba el fichero PDF.</w:t>
+      </w:r>
+    </w:p>
+    <w:p>
+      <w:pPr>
+        <w:jc w:val="both"/>
+      </w:pPr>
+      <w:r>
+        <w:tab/>
+        <w:t>Una vez subido el PDF y acaba la tarea la retroalimentación recibida es un cambio de pantalla que muestra el recurso subido en su posición. De esta forma, el profesor sabe que ha concluido su tarea satisfactoriamente. En caso de, por ejemplo, intentar subir un archivo sin nombre, el sistema lo notifica en letra roja al lado de la casilla correspondiente.</w:t>
+      </w:r>
+    </w:p>
+    <w:p>
+      <w:pPr>
+        <w:pStyle w:val="Ttulo2"/>
+      </w:pPr>
+      <w:bookmarkStart w:id="5" w:name="_Toc450743228"/>
+      <w:r>
+        <w:t>Evaluación empírica.</w:t>
+      </w:r>
+      <w:bookmarkEnd w:id="5"/>
+    </w:p>
+    <w:p/>
+    <w:p>
+      <w:pPr>
+        <w:jc w:val="both"/>
+      </w:pPr>
+      <w:r>
+        <w:tab/>
+        <w:t>En la evaluación con los alumnos se usaron cuatro documentos. Dos de ellos implícitamentes, pues eran internos: Protocolo interno y Entrevista. Los otros dos explíctamente, ya que se les dieron a los evaluados: Observación de Campo y Test.</w:t>
+      </w:r>
+      <w:r>
+        <w:t xml:space="preserve"> </w:t>
+      </w:r>
+      <w:r>
+        <w:t>A continuación los mostramos:</w:t>
+      </w:r>
     </w:p>
     <w:p>
       <w:pPr>
         <w:pStyle w:val="Ttulo3"/>
       </w:pPr>
-      <w:bookmarkStart w:id="8" w:name="_Toc450743231"/>
-      <w:r>
-        <w:t>Observación de campo</w:t>
-      </w:r>
-      <w:bookmarkEnd w:id="8"/>
+      <w:bookmarkStart w:id="6" w:name="_Toc450743229"/>
+      <w:r>
+        <w:t>Protocolo interno</w:t>
+      </w:r>
+      <w:bookmarkEnd w:id="6"/>
     </w:p>
     <w:p/>
     <w:p>
       <w:pPr>
+        <w:spacing w:after="120" w:line="360" w:lineRule="auto"/>
+        <w:ind w:firstLine="708"/>
+        <w:jc w:val="both"/>
+      </w:pPr>
+      <w:r>
+        <w:t>Se informará al usuario que el prototipo es funcional pero que faltan contenidos y algunas cuestiones de mejora de accesibilidad para facilitar el uso a personas con dificultades auditivas.</w:t>
+      </w:r>
+    </w:p>
+    <w:p>
+      <w:pPr>
+        <w:spacing w:after="120" w:line="360" w:lineRule="auto"/>
+        <w:jc w:val="both"/>
+        <w:rPr>
+          <w:u w:val="single"/>
+        </w:rPr>
+      </w:pPr>
+      <w:r>
+        <w:rPr>
+          <w:u w:val="single"/>
+        </w:rPr>
+        <w:t>Introducción:</w:t>
+      </w:r>
+    </w:p>
+    <w:p>
+      <w:pPr>
+        <w:spacing w:after="120" w:line="360" w:lineRule="auto"/>
         <w:jc w:val="both"/>
       </w:pPr>
       <w:r>
         <w:tab/>
-      </w:r>
-      <w:r>
-        <w:t>Muchas gracias por participar en la evaluación de nuestro prototipo para una aplicación de Primer Ciclo de Primaria sobre Conocimiento del Medio.</w:t>
-      </w:r>
-    </w:p>
-    <w:p>
-      <w:pPr>
-        <w:jc w:val="both"/>
-      </w:pPr>
-      <w:r>
-        <w:tab/>
-        <w:t xml:space="preserve">Podrá acceder a nuestra aplicación introduciendo el siguiente enlace en la barra de direcciones de su navegador: </w:t>
-      </w:r>
+        <w:t>La aplicación está destinada a alumnos y profesores de Primer Ciclo de Educación Primaria. Se trata de un Prototipo vertical de alta fidelidad para el aprendizaje de Conocimiento del Medio.</w:t>
+      </w:r>
+      <w:r>
+        <w:t xml:space="preserve"> </w:t>
+      </w:r>
+      <w:r>
+        <w:t>La aplicación web puede ser accedida a través del siguiente enlace:</w:t>
+      </w:r>
+    </w:p>
+    <w:p>
+      <w:pPr>
+        <w:spacing w:after="120" w:line="360" w:lineRule="auto"/>
+        <w:jc w:val="center"/>
+      </w:pPr>
       <w:hyperlink r:id="rId20" w:history="1">
         <w:r>
           <w:rPr>
@@ -3093,6 +2824,453 @@
           <w:t>www.conocimientodelmedio.tk</w:t>
         </w:r>
       </w:hyperlink>
+    </w:p>
+    <w:p>
+      <w:pPr>
+        <w:tabs>
+          <w:tab w:val="left" w:pos="2281"/>
+        </w:tabs>
+        <w:spacing w:after="120" w:line="360" w:lineRule="auto"/>
+        <w:jc w:val="both"/>
+        <w:rPr>
+          <w:u w:val="single"/>
+        </w:rPr>
+      </w:pPr>
+      <w:r>
+        <w:rPr>
+          <w:u w:val="single"/>
+        </w:rPr>
+        <w:t>Pasos de la sesión:</w:t>
+      </w:r>
+      <w:r>
+        <w:tab/>
+      </w:r>
+    </w:p>
+    <w:p>
+      <w:pPr>
+        <w:pStyle w:val="Prrafodelista"/>
+        <w:numPr>
+          <w:ilvl w:val="0"/>
+          <w:numId w:val="9"/>
+        </w:numPr>
+        <w:spacing w:after="120" w:line="360" w:lineRule="auto"/>
+        <w:jc w:val="both"/>
+      </w:pPr>
+      <w:r>
+        <w:rPr>
+          <w:b/>
+        </w:rPr>
+        <w:t>Perfil de usuario.</w:t>
+      </w:r>
+      <w:r>
+        <w:t xml:space="preserve"> El usuario desempeñará tanto el papel de alumno como el de profesor, por tanto, usará ambos módulos de la aplicación. Para ello se le facilitará un usuario de alumno y de profesor con sus respectivas contraseñas.</w:t>
+      </w:r>
+    </w:p>
+    <w:p>
+      <w:pPr>
+        <w:pStyle w:val="Prrafodelista"/>
+        <w:numPr>
+          <w:ilvl w:val="0"/>
+          <w:numId w:val="9"/>
+        </w:numPr>
+        <w:spacing w:after="120" w:line="360" w:lineRule="auto"/>
+        <w:jc w:val="both"/>
+      </w:pPr>
+      <w:r>
+        <w:rPr>
+          <w:b/>
+        </w:rPr>
+        <w:lastRenderedPageBreak/>
+        <w:t>Observación de campo</w:t>
+      </w:r>
+      <w:r>
+        <w:t>. Se permitirá un tiempo de unos 5 minutos para que los usuarios exploren libremente la aplicación: el módulo del alumno con sus test y del profesor con sus opciones. Serán observados durante el uso de la aplicación</w:t>
+      </w:r>
+    </w:p>
+    <w:p>
+      <w:pPr>
+        <w:pStyle w:val="Prrafodelista"/>
+        <w:numPr>
+          <w:ilvl w:val="0"/>
+          <w:numId w:val="9"/>
+        </w:numPr>
+        <w:spacing w:after="120" w:line="360" w:lineRule="auto"/>
+        <w:jc w:val="both"/>
+      </w:pPr>
+      <w:r>
+        <w:rPr>
+          <w:b/>
+        </w:rPr>
+        <w:t xml:space="preserve">Grabación del uso. </w:t>
+      </w:r>
+      <w:r>
+        <w:t>Se grabará la pantalla mientras los usuarios interaccionan con la aplicación. Se tendrá también en cuenta el conteo de clics de ratón.</w:t>
+      </w:r>
+    </w:p>
+    <w:p>
+      <w:pPr>
+        <w:pStyle w:val="Prrafodelista"/>
+        <w:numPr>
+          <w:ilvl w:val="0"/>
+          <w:numId w:val="9"/>
+        </w:numPr>
+        <w:spacing w:after="120" w:line="360" w:lineRule="auto"/>
+        <w:jc w:val="both"/>
+      </w:pPr>
+      <w:r>
+        <w:rPr>
+          <w:b/>
+        </w:rPr>
+        <w:t>Entrevista</w:t>
+      </w:r>
+      <w:r>
+        <w:t>. Se seguirá un guion preestablecido y estructurado, aunque  ampliable. El motivo es que durante la sesión de evaluación podrán surgir preguntas adicionales en función de las impresiones sobre el evaluado. Tiempo estimado 5 – 8 minutos.</w:t>
+      </w:r>
+    </w:p>
+    <w:p>
+      <w:pPr>
+        <w:pStyle w:val="Prrafodelista"/>
+        <w:numPr>
+          <w:ilvl w:val="0"/>
+          <w:numId w:val="9"/>
+        </w:numPr>
+        <w:spacing w:after="120" w:line="360" w:lineRule="auto"/>
+        <w:jc w:val="both"/>
+      </w:pPr>
+      <w:r>
+        <w:rPr>
+          <w:b/>
+        </w:rPr>
+        <w:t>Test</w:t>
+      </w:r>
+      <w:r>
+        <w:t>. Se realizarán los siguientes test:</w:t>
+      </w:r>
+    </w:p>
+    <w:p>
+      <w:pPr>
+        <w:pStyle w:val="Prrafodelista"/>
+        <w:numPr>
+          <w:ilvl w:val="1"/>
+          <w:numId w:val="9"/>
+        </w:numPr>
+        <w:spacing w:after="120" w:line="360" w:lineRule="auto"/>
+        <w:jc w:val="both"/>
+      </w:pPr>
+      <w:r>
+        <w:rPr>
+          <w:b/>
+        </w:rPr>
+        <w:t xml:space="preserve">Interacción constructivista. </w:t>
+      </w:r>
+      <w:r>
+        <w:t>Se tendrán dos usuarios que realizarán una tarea preestablecida, por ejemplo: añadir un video como contenido, realizar un ejercicio, etc. Como no podremos disponer de dos usuarios de Educación simultáneamente, un miembro del equipo desempeñará el papel de alumno de educación. Si el usuario de Educación no expresa sus pensamientos en voz alta, se realizarán preguntas para motivarle. Tiempo estimado 7 - 10 minutos.</w:t>
+      </w:r>
+    </w:p>
+    <w:p>
+      <w:pPr>
+        <w:pStyle w:val="Ttulo3"/>
+      </w:pPr>
+      <w:bookmarkStart w:id="7" w:name="_Toc450743230"/>
+      <w:r>
+        <w:t>Entrevista</w:t>
+      </w:r>
+      <w:bookmarkEnd w:id="7"/>
+    </w:p>
+    <w:p/>
+    <w:p>
+      <w:pPr>
+        <w:jc w:val="both"/>
+      </w:pPr>
+      <w:r>
+        <w:t>Antes de realizar la entrevista se solicitará permiso al usuario para grabar audio.</w:t>
+      </w:r>
+    </w:p>
+    <w:p>
+      <w:pPr>
+        <w:jc w:val="both"/>
+      </w:pPr>
+      <w:r>
+        <w:t>Sobre accesibilidad:</w:t>
+      </w:r>
+    </w:p>
+    <w:p>
+      <w:pPr>
+        <w:pStyle w:val="Prrafodelista"/>
+        <w:numPr>
+          <w:ilvl w:val="0"/>
+          <w:numId w:val="12"/>
+        </w:numPr>
+        <w:jc w:val="both"/>
+        <w:rPr>
+          <w:i/>
+        </w:rPr>
+      </w:pPr>
+      <w:r>
+        <w:rPr>
+          <w:i/>
+        </w:rPr>
+        <w:t xml:space="preserve">¿La aplicación ayuda a personas con problemas de accesibilidad? </w:t>
+      </w:r>
+    </w:p>
+    <w:p>
+      <w:pPr>
+        <w:pStyle w:val="Prrafodelista"/>
+        <w:numPr>
+          <w:ilvl w:val="0"/>
+          <w:numId w:val="12"/>
+        </w:numPr>
+        <w:jc w:val="both"/>
+        <w:rPr>
+          <w:i/>
+        </w:rPr>
+      </w:pPr>
+      <w:r>
+        <w:rPr>
+          <w:i/>
+        </w:rPr>
+        <w:t xml:space="preserve">¿Cree que las herramientas de accesibilidad proporcionadas son suficientes? </w:t>
+      </w:r>
+    </w:p>
+    <w:p>
+      <w:pPr>
+        <w:pStyle w:val="Prrafodelista"/>
+        <w:numPr>
+          <w:ilvl w:val="0"/>
+          <w:numId w:val="12"/>
+        </w:numPr>
+        <w:jc w:val="both"/>
+        <w:rPr>
+          <w:i/>
+        </w:rPr>
+      </w:pPr>
+      <w:r>
+        <w:rPr>
+          <w:i/>
+        </w:rPr>
+        <w:t>¿Añadiría alguna otra herramienta?</w:t>
+      </w:r>
+    </w:p>
+    <w:p>
+      <w:pPr>
+        <w:jc w:val="both"/>
+      </w:pPr>
+      <w:r>
+        <w:t>Sobre facilidad de aprendizaje:</w:t>
+      </w:r>
+    </w:p>
+    <w:p>
+      <w:pPr>
+        <w:pStyle w:val="Prrafodelista"/>
+        <w:numPr>
+          <w:ilvl w:val="0"/>
+          <w:numId w:val="12"/>
+        </w:numPr>
+        <w:jc w:val="both"/>
+        <w:rPr>
+          <w:i/>
+        </w:rPr>
+      </w:pPr>
+      <w:r>
+        <w:rPr>
+          <w:i/>
+        </w:rPr>
+        <w:t>¿Cree que la aplicación es lo suficientemente entretenida y rigurosa como para resultar apta para un entorno escolar?</w:t>
+      </w:r>
+    </w:p>
+    <w:p>
+      <w:pPr>
+        <w:pStyle w:val="Prrafodelista"/>
+        <w:numPr>
+          <w:ilvl w:val="0"/>
+          <w:numId w:val="12"/>
+        </w:numPr>
+        <w:jc w:val="both"/>
+        <w:rPr>
+          <w:i/>
+        </w:rPr>
+      </w:pPr>
+      <w:r>
+        <w:rPr>
+          <w:i/>
+        </w:rPr>
+        <w:t>¿Los idiomas soportados resultan ser suficientes para cubrir las necesidades del aula?</w:t>
+      </w:r>
+    </w:p>
+    <w:p>
+      <w:pPr>
+        <w:pStyle w:val="Prrafodelista"/>
+        <w:numPr>
+          <w:ilvl w:val="0"/>
+          <w:numId w:val="12"/>
+        </w:numPr>
+        <w:jc w:val="both"/>
+        <w:rPr>
+          <w:i/>
+        </w:rPr>
+      </w:pPr>
+      <w:r>
+        <w:rPr>
+          <w:i/>
+        </w:rPr>
+        <w:lastRenderedPageBreak/>
+        <w:t>En lo referente al chat de tema (se guarda la conversación) y chat global, ¿considera que son un elemento útil para resolución de dudas y problemas? ¿O por el contrario es recomendable desactivar alguno de ellos?</w:t>
+      </w:r>
+    </w:p>
+    <w:p>
+      <w:pPr>
+        <w:jc w:val="both"/>
+      </w:pPr>
+      <w:r>
+        <w:t>Sección de alumno:</w:t>
+      </w:r>
+    </w:p>
+    <w:p>
+      <w:pPr>
+        <w:pStyle w:val="Prrafodelista"/>
+        <w:numPr>
+          <w:ilvl w:val="0"/>
+          <w:numId w:val="12"/>
+        </w:numPr>
+        <w:jc w:val="both"/>
+        <w:rPr>
+          <w:i/>
+        </w:rPr>
+      </w:pPr>
+      <w:r>
+        <w:rPr>
+          <w:i/>
+        </w:rPr>
+        <w:t>¿Hay suficiente ayuda a la hora de interaccionar con la aplicación (realizar ejercicios, leer la teoría, ver sus resultados, etc.) especialmente en la sección del alumno?</w:t>
+      </w:r>
+    </w:p>
+    <w:p>
+      <w:pPr>
+        <w:pStyle w:val="Prrafodelista"/>
+        <w:numPr>
+          <w:ilvl w:val="0"/>
+          <w:numId w:val="12"/>
+        </w:numPr>
+        <w:jc w:val="both"/>
+        <w:rPr>
+          <w:i/>
+        </w:rPr>
+      </w:pPr>
+      <w:r>
+        <w:rPr>
+          <w:i/>
+        </w:rPr>
+        <w:t>Respecto a la actividad, ¿considera que el modelo proporcionado en el prototipo es lo suficientemente interactivo, fácil de rellenar y consta de ayuda para completarse? ¿El feedback al alumno es lo suficientemente motivador e informativo?</w:t>
+      </w:r>
+    </w:p>
+    <w:p>
+      <w:pPr>
+        <w:jc w:val="both"/>
+      </w:pPr>
+      <w:r>
+        <w:t>Sección de profesor:</w:t>
+      </w:r>
+    </w:p>
+    <w:p>
+      <w:pPr>
+        <w:pStyle w:val="Prrafodelista"/>
+        <w:numPr>
+          <w:ilvl w:val="0"/>
+          <w:numId w:val="12"/>
+        </w:numPr>
+        <w:jc w:val="both"/>
+        <w:rPr>
+          <w:i/>
+        </w:rPr>
+      </w:pPr>
+      <w:r>
+        <w:rPr>
+          <w:i/>
+        </w:rPr>
+        <w:t>¿La edición, modificación y eliminación de contenido que se proporciona en el prototipo permite cubrir las necesidades de un profesor de Primer Ciclo de Primaria?</w:t>
+      </w:r>
+    </w:p>
+    <w:p>
+      <w:pPr>
+        <w:pStyle w:val="Prrafodelista"/>
+        <w:numPr>
+          <w:ilvl w:val="0"/>
+          <w:numId w:val="12"/>
+        </w:numPr>
+        <w:jc w:val="both"/>
+        <w:rPr>
+          <w:i/>
+        </w:rPr>
+      </w:pPr>
+      <w:r>
+        <w:rPr>
+          <w:i/>
+        </w:rPr>
+        <w:t>¿Le ha resultado sencillo y cómodo modificar alumnos, darlos de alta y de baja?</w:t>
+      </w:r>
+    </w:p>
+    <w:p>
+      <w:pPr>
+        <w:pStyle w:val="Prrafodelista"/>
+        <w:numPr>
+          <w:ilvl w:val="0"/>
+          <w:numId w:val="12"/>
+        </w:numPr>
+        <w:jc w:val="both"/>
+        <w:rPr>
+          <w:i/>
+        </w:rPr>
+      </w:pPr>
+      <w:r>
+        <w:rPr>
+          <w:i/>
+        </w:rPr>
+        <w:t>¿Le parece suficiente las calificaciones por alumno que se ofrecen en la aplicación?</w:t>
+      </w:r>
+    </w:p>
+    <w:p>
+      <w:pPr>
+        <w:jc w:val="both"/>
+      </w:pPr>
+    </w:p>
+    <w:p>
+      <w:pPr>
+        <w:pStyle w:val="Ttulo3"/>
+      </w:pPr>
+      <w:bookmarkStart w:id="8" w:name="_Toc450743231"/>
+      <w:r>
+        <w:t>Observación de campo</w:t>
+      </w:r>
+      <w:bookmarkEnd w:id="8"/>
+    </w:p>
+    <w:p/>
+    <w:p>
+      <w:pPr>
+        <w:jc w:val="both"/>
+      </w:pPr>
+      <w:r>
+        <w:tab/>
+      </w:r>
+      <w:r>
+        <w:t>Muchas gracias por participar en la evaluación de nuestro prototipo para una aplicación de Primer Ciclo de Primaria sobre Conocimiento del Medio.</w:t>
+      </w:r>
+    </w:p>
+    <w:p>
+      <w:pPr>
+        <w:jc w:val="both"/>
+      </w:pPr>
+      <w:r>
+        <w:tab/>
+        <w:t xml:space="preserve">Podrá acceder a nuestra aplicación introduciendo el siguiente enlace en la barra de direcciones de su navegador: </w:t>
+      </w:r>
+      <w:hyperlink r:id="rId21" w:history="1">
+        <w:r>
+          <w:rPr>
+            <w:rStyle w:val="Hipervnculo"/>
+          </w:rPr>
+          <w:t>www.conocimientodelmedio.tk</w:t>
+        </w:r>
+      </w:hyperlink>
       <w:r>
         <w:t>.</w:t>
       </w:r>
@@ -3186,6 +3364,7 @@
         <w:jc w:val="both"/>
       </w:pPr>
       <w:r>
+        <w:lastRenderedPageBreak/>
         <w:tab/>
       </w:r>
       <w:r>
@@ -3280,7 +3459,6 @@
         <w:jc w:val="both"/>
       </w:pPr>
       <w:r>
-        <w:lastRenderedPageBreak/>
         <w:t xml:space="preserve">TAREA 1: Acceder como alumno y completar la actividad </w:t>
       </w:r>
       <w:r>
@@ -3392,6 +3570,7 @@
         <w:pStyle w:val="Ttulo4"/>
       </w:pPr>
       <w:r>
+        <w:lastRenderedPageBreak/>
         <w:t>Observación de campo</w:t>
       </w:r>
     </w:p>
@@ -3489,167 +3668,167 @@
         <w:t xml:space="preserve"> reestablecer ajustes por defecto,</w:t>
       </w:r>
       <w:r>
-        <w:t xml:space="preserve"> etc. No obstante, se nos </w:t>
+        <w:t xml:space="preserve"> etc. No obstante, se nos instó a mejorar los botones que resultaban confusos y poco claros</w:t>
+      </w:r>
+      <w:r>
+        <w:t>, nos recomendaron añadir tooltips a los botones.</w:t>
+      </w:r>
+    </w:p>
+    <w:p>
+      <w:pPr>
+        <w:jc w:val="both"/>
+      </w:pPr>
+      <w:r>
+        <w:tab/>
+      </w:r>
+      <w:r>
+        <w:t>Como suceso extraordinario</w:t>
+      </w:r>
+      <w:r>
+        <w:t>,</w:t>
+      </w:r>
+      <w:r>
+        <w:t xml:space="preserve"> por la falta de alumnos de Educación, dos profesores se hicieron pasar por alumnos y nos recomendaron que cambiáramos la forma con la que se editaban los contenidos para el alumno. En su opinión los alumnos de Educación no iban a saber hacerlo, pero lo cierto es que como veremos en el apartado de técnicas de t</w:t>
+      </w:r>
+      <w:r>
+        <w:t>est lo realizaron sin problemas, muy posiblemente se debe a que los alumnos ya han recibido formación en TICS.</w:t>
+      </w:r>
+    </w:p>
+    <w:p>
+      <w:pPr>
+        <w:pStyle w:val="Ttulo4"/>
+      </w:pPr>
+      <w:r>
+        <w:t>Entrevista</w:t>
+      </w:r>
+    </w:p>
+    <w:p/>
+    <w:p>
+      <w:pPr>
+        <w:jc w:val="both"/>
+      </w:pPr>
+      <w:r>
+        <w:tab/>
+      </w:r>
+      <w:r>
+        <w:t xml:space="preserve">En </w:t>
+      </w:r>
+      <w:r>
+        <w:t>lo concerniente</w:t>
+      </w:r>
+      <w:r>
+        <w:t xml:space="preserve"> a la</w:t>
+      </w:r>
+      <w:r>
+        <w:t>s preguntas sobre</w:t>
+      </w:r>
+      <w:r>
+        <w:t xml:space="preserve"> </w:t>
+      </w:r>
+      <w:r>
+        <w:rPr>
+          <w:u w:val="single"/>
+        </w:rPr>
+        <w:t>accesibi</w:t>
+      </w:r>
+      <w:r>
+        <w:rPr>
+          <w:u w:val="single"/>
+        </w:rPr>
+        <w:t>lidad</w:t>
+      </w:r>
+      <w:r>
+        <w:t xml:space="preserve"> (</w:t>
+      </w:r>
+      <w:r>
+        <w:rPr>
+          <w:i/>
+        </w:rPr>
+        <w:t>preguntas 1, 2 y 3; se pueden leer más arriba)</w:t>
+      </w:r>
+      <w:r>
+        <w:t xml:space="preserve"> todos coincidieron en que </w:t>
+      </w:r>
+      <w:r>
+        <w:t xml:space="preserve">las opciones </w:t>
+      </w:r>
+      <w:r>
+        <w:t xml:space="preserve">y herramientas </w:t>
+      </w:r>
+      <w:r>
+        <w:t>aportadas en el módulo de accesibilidad que habíamos incluido era</w:t>
+      </w:r>
+      <w:r>
+        <w:t>n</w:t>
+      </w:r>
+      <w:r>
+        <w:t xml:space="preserve"> </w:t>
+      </w:r>
+      <w:r>
+        <w:t>suficientes. N</w:t>
+      </w:r>
+      <w:r>
+        <w:t xml:space="preserve">o propusieron mejoras </w:t>
+      </w:r>
+      <w:r>
+        <w:t>y se manifestó que la aplicación cubría los problemas de accesibilidad más comunes</w:t>
+      </w:r>
+      <w:r>
+        <w:t>. Aunque no hay sonido en la aplicación, el lector de pantalla NVDA se compenetra con la aplicación sin problemas.</w:t>
+      </w:r>
+    </w:p>
+    <w:p>
+      <w:pPr>
+        <w:jc w:val="both"/>
+      </w:pPr>
+      <w:r>
+        <w:tab/>
+      </w:r>
+      <w:r>
+        <w:t xml:space="preserve">Por otra parte, sobre la </w:t>
+      </w:r>
+      <w:r>
+        <w:rPr>
+          <w:u w:val="single"/>
+        </w:rPr>
+        <w:t>facilidad de aprendizaje</w:t>
+      </w:r>
+      <w:r>
+        <w:t xml:space="preserve"> (</w:t>
+      </w:r>
+      <w:r>
+        <w:rPr>
+          <w:i/>
+        </w:rPr>
+        <w:t>preguntas 4, 5 y 6</w:t>
+      </w:r>
+      <w:r>
+        <w:t>)</w:t>
+      </w:r>
+      <w:r>
+        <w:t xml:space="preserve"> recalcaron la manera tan sencilla que tiene el alumno de hacer ejercicios y la gran pers</w:t>
+      </w:r>
+      <w:r>
+        <w:t>onalización disponible para éstos</w:t>
+      </w:r>
+      <w:r>
+        <w:t>.</w:t>
+      </w:r>
+      <w:r>
+        <w:t xml:space="preserve"> Por añadidura, l</w:t>
+      </w:r>
+      <w:r>
+        <w:t xml:space="preserve">os </w:t>
+      </w:r>
+      <w:r>
+        <w:t>usuarios</w:t>
+      </w:r>
+      <w:r>
+        <w:t xml:space="preserve"> estuvieron de acuerdo con los cuatro </w:t>
       </w:r>
       <w:r>
         <w:lastRenderedPageBreak/>
-        <w:t>instó a mejorar los botones que resultaban confusos y poco claros</w:t>
-      </w:r>
-      <w:r>
-        <w:t>, nos recomendaron añadir tooltips a los botones.</w:t>
-      </w:r>
-    </w:p>
-    <w:p>
-      <w:pPr>
-        <w:jc w:val="both"/>
-      </w:pPr>
-      <w:r>
-        <w:tab/>
-      </w:r>
-      <w:r>
-        <w:t>Como suceso extraordinario</w:t>
-      </w:r>
-      <w:r>
-        <w:t>,</w:t>
-      </w:r>
-      <w:r>
-        <w:t xml:space="preserve"> por la falta de alumnos de Educación, dos profesores se hicieron pasar por alumnos y nos recomendaron que cambiáramos la forma con la que se editaban los contenidos para el alumno. En su opinión los alumnos de Educación no iban a saber hacerlo, pero lo cierto es que como veremos en el apartado de técnicas de t</w:t>
-      </w:r>
-      <w:r>
-        <w:t>est lo realizaron sin problemas, muy posiblemente se debe a que los alumnos ya han recibido formación en TICS.</w:t>
-      </w:r>
-    </w:p>
-    <w:p>
-      <w:pPr>
-        <w:pStyle w:val="Ttulo4"/>
-      </w:pPr>
-      <w:r>
-        <w:t>Entrevista</w:t>
-      </w:r>
-    </w:p>
-    <w:p/>
-    <w:p>
-      <w:pPr>
-        <w:jc w:val="both"/>
-      </w:pPr>
-      <w:r>
-        <w:tab/>
-      </w:r>
-      <w:r>
-        <w:t xml:space="preserve">En </w:t>
-      </w:r>
-      <w:r>
-        <w:t>lo concerniente</w:t>
-      </w:r>
-      <w:r>
-        <w:t xml:space="preserve"> a la</w:t>
-      </w:r>
-      <w:r>
-        <w:t>s preguntas sobre</w:t>
-      </w:r>
-      <w:r>
-        <w:t xml:space="preserve"> </w:t>
-      </w:r>
-      <w:r>
-        <w:rPr>
-          <w:u w:val="single"/>
-        </w:rPr>
-        <w:t>accesibi</w:t>
-      </w:r>
-      <w:r>
-        <w:rPr>
-          <w:u w:val="single"/>
-        </w:rPr>
-        <w:t>lidad</w:t>
-      </w:r>
-      <w:r>
-        <w:t xml:space="preserve"> (</w:t>
-      </w:r>
-      <w:r>
-        <w:rPr>
-          <w:i/>
-        </w:rPr>
-        <w:t>preguntas 1, 2 y 3; se pueden leer más arriba)</w:t>
-      </w:r>
-      <w:r>
-        <w:t xml:space="preserve"> todos coincidieron en que </w:t>
-      </w:r>
-      <w:r>
-        <w:t xml:space="preserve">las opciones </w:t>
-      </w:r>
-      <w:r>
-        <w:t xml:space="preserve">y herramientas </w:t>
-      </w:r>
-      <w:r>
-        <w:t>aportadas en el módulo de accesibilidad que habíamos incluido era</w:t>
-      </w:r>
-      <w:r>
-        <w:t>n</w:t>
-      </w:r>
-      <w:r>
-        <w:t xml:space="preserve"> </w:t>
-      </w:r>
-      <w:r>
-        <w:t>suficientes. N</w:t>
-      </w:r>
-      <w:r>
-        <w:t xml:space="preserve">o propusieron mejoras </w:t>
-      </w:r>
-      <w:r>
-        <w:t>y se manifestó que la aplicación cubría los problemas de accesibilidad más comunes</w:t>
-      </w:r>
-      <w:r>
-        <w:t>. Aunque no hay sonido en la aplicación, el lector de pantalla NVDA se compenetra con la aplicación sin problemas.</w:t>
-      </w:r>
-    </w:p>
-    <w:p>
-      <w:pPr>
-        <w:jc w:val="both"/>
-      </w:pPr>
-      <w:r>
-        <w:tab/>
-      </w:r>
-      <w:r>
-        <w:t xml:space="preserve">Por otra parte, sobre la </w:t>
-      </w:r>
-      <w:r>
-        <w:rPr>
-          <w:u w:val="single"/>
-        </w:rPr>
-        <w:t>facilidad de aprendizaje</w:t>
-      </w:r>
-      <w:r>
-        <w:t xml:space="preserve"> (</w:t>
-      </w:r>
-      <w:r>
-        <w:rPr>
-          <w:i/>
-        </w:rPr>
-        <w:t>preguntas 4, 5 y 6</w:t>
-      </w:r>
-      <w:r>
-        <w:t>)</w:t>
-      </w:r>
-      <w:r>
-        <w:t xml:space="preserve"> recalcaron la manera tan sencilla que tiene el alumno de hacer ejercicios y la gran pers</w:t>
-      </w:r>
-      <w:r>
-        <w:t>onalización disponible para éstos</w:t>
-      </w:r>
-      <w:r>
-        <w:t>.</w:t>
-      </w:r>
-      <w:r>
-        <w:t xml:space="preserve"> Por añadidura, l</w:t>
-      </w:r>
-      <w:r>
-        <w:t xml:space="preserve">os </w:t>
-      </w:r>
-      <w:r>
-        <w:t>usuarios</w:t>
-      </w:r>
-      <w:r>
-        <w:t xml:space="preserve"> estuvieron de acuerdo con los cuatro idiomas incluidos (castellano, inglés, francés, italiano) y dijeron no ser necesario la inclusión de ninguno más.</w:t>
+        <w:t>idiomas incluidos (castellano, inglés, francés, italiano) y dijeron no ser necesario la inclusión de ninguno más.</w:t>
       </w:r>
     </w:p>
     <w:p>
@@ -3757,7 +3936,6 @@
         <w:jc w:val="both"/>
       </w:pPr>
       <w:r>
-        <w:lastRenderedPageBreak/>
         <w:tab/>
       </w:r>
       <w:r>
@@ -3892,7 +4070,11 @@
         <w:t xml:space="preserve"> si creen que el diseño era acertado y debíamos modificarlo. La respuesta fue que tal y como estaba era un diseño acertado y cambiar los colores podría empeorar la interfaz.</w:t>
       </w:r>
       <w:r>
-        <w:t xml:space="preserve"> Es decir, un usuario se manifestó a favor de un diseño más colorido y llamativo, mientras que el resto prefirió mantener los colores.</w:t>
+        <w:t xml:space="preserve"> Es </w:t>
+      </w:r>
+      <w:r>
+        <w:lastRenderedPageBreak/>
+        <w:t>decir, un usuario se manifestó a favor de un diseño más colorido y llamativo, mientras que el resto prefirió mantener los colores.</w:t>
       </w:r>
     </w:p>
     <w:p>
@@ -4025,7 +4207,6 @@
         <w:jc w:val="both"/>
       </w:pPr>
       <w:r>
-        <w:lastRenderedPageBreak/>
         <w:tab/>
       </w:r>
       <w:r>
@@ -4115,7 +4296,7 @@
                     </pic:cNvPicPr>
                   </pic:nvPicPr>
                   <pic:blipFill>
-                    <a:blip r:embed="rId21">
+                    <a:blip r:embed="rId22">
                       <a:extLst>
                         <a:ext uri="{28A0092B-C50C-407E-A947-70E740481C1C}">
                           <a14:useLocalDpi xmlns:a14="http://schemas.microsoft.com/office/drawing/2010/main" val="0"/>
@@ -4158,6 +4339,7 @@
         <w:rPr>
           <w:i/>
         </w:rPr>
+        <w:lastRenderedPageBreak/>
         <w:t>Figura 8. Panel de accesibilidad modificado.</w:t>
       </w:r>
     </w:p>
@@ -4181,6 +4363,7 @@
       <w:r>
         <w:rPr>
           <w:noProof/>
+          <w:lang w:eastAsia="es-ES"/>
         </w:rPr>
         <w:drawing>
           <wp:inline distT="0" distB="0" distL="0" distR="0" wp14:anchorId="666CD61E" wp14:editId="785F3CDF">
@@ -4198,7 +4381,7 @@
                     <pic:cNvPicPr/>
                   </pic:nvPicPr>
                   <pic:blipFill>
-                    <a:blip r:embed="rId22">
+                    <a:blip r:embed="rId23">
                       <a:extLst>
                         <a:ext uri="{28A0092B-C50C-407E-A947-70E740481C1C}">
                           <a14:useLocalDpi xmlns:a14="http://schemas.microsoft.com/office/drawing/2010/main" val="0"/>
@@ -4300,7 +4483,6 @@
         <w:pStyle w:val="Ttulo2"/>
       </w:pPr>
       <w:r>
-        <w:lastRenderedPageBreak/>
         <w:t>Conclusión</w:t>
       </w:r>
     </w:p>
@@ -4349,12 +4531,12 @@
       </w:r>
     </w:p>
     <w:sectPr>
-      <w:headerReference w:type="even" r:id="rId23"/>
-      <w:headerReference w:type="default" r:id="rId24"/>
-      <w:footerReference w:type="even" r:id="rId25"/>
-      <w:footerReference w:type="default" r:id="rId26"/>
-      <w:headerReference w:type="first" r:id="rId27"/>
-      <w:footerReference w:type="first" r:id="rId28"/>
+      <w:headerReference w:type="even" r:id="rId24"/>
+      <w:headerReference w:type="default" r:id="rId25"/>
+      <w:footerReference w:type="even" r:id="rId26"/>
+      <w:footerReference w:type="default" r:id="rId27"/>
+      <w:headerReference w:type="first" r:id="rId28"/>
+      <w:footerReference w:type="first" r:id="rId29"/>
       <w:type w:val="continuous"/>
       <w:pgSz w:w="11906" w:h="16838"/>
       <w:pgMar w:top="1417" w:right="1701" w:bottom="1417" w:left="1701" w:header="708" w:footer="708" w:gutter="0"/>
@@ -7047,6 +7229,25 @@
       <w:iCs/>
     </w:rPr>
   </w:style>
+  <w:style w:type="table" w:styleId="Tablaconcuadrcula">
+    <w:name w:val="Table Grid"/>
+    <w:basedOn w:val="Tablanormal"/>
+    <w:uiPriority w:val="39"/>
+    <w:rsid w:val="00E13C73"/>
+    <w:pPr>
+      <w:spacing w:after="0" w:line="240" w:lineRule="auto"/>
+    </w:pPr>
+    <w:tblPr>
+      <w:tblBorders>
+        <w:top w:val="single" w:sz="4" w:space="0" w:color="auto"/>
+        <w:left w:val="single" w:sz="4" w:space="0" w:color="auto"/>
+        <w:bottom w:val="single" w:sz="4" w:space="0" w:color="auto"/>
+        <w:right w:val="single" w:sz="4" w:space="0" w:color="auto"/>
+        <w:insideH w:val="single" w:sz="4" w:space="0" w:color="auto"/>
+        <w:insideV w:val="single" w:sz="4" w:space="0" w:color="auto"/>
+      </w:tblBorders>
+    </w:tblPr>
+  </w:style>
 </w:styles>
 </file>
 
@@ -7316,7 +7517,7 @@
 </file>
 
 <file path=customXml/itemProps1.xml><?xml version="1.0" encoding="utf-8"?>
-<ds:datastoreItem xmlns:ds="http://schemas.openxmlformats.org/officeDocument/2006/customXml" ds:itemID="{E2DCE703-EBB4-4B26-A9A2-669A3BECA7C7}">
+<ds:datastoreItem xmlns:ds="http://schemas.openxmlformats.org/officeDocument/2006/customXml" ds:itemID="{4703B1CA-22EB-45FC-9CA6-C87A5E92C452}">
   <ds:schemaRefs>
     <ds:schemaRef ds:uri="http://schemas.openxmlformats.org/officeDocument/2006/bibliography"/>
   </ds:schemaRefs>

</xml_diff>